<commit_message>
Finished the main success scenario of set up a game
Need to migrate it to markdown (.md) but currently in microsoft word for easier formatting.
</commit_message>
<xml_diff>
--- a/Work in Progress/Set up a game fully-dressed use case.docx
+++ b/Work in Progress/Set up a game fully-dressed use case.docx
@@ -64,6 +64,793 @@
           <w:szCs w:val="25"/>
         </w:rPr>
         <w:t>start a new game, load an existing game, or to exit the use case.</w:t>
+      </w:r>
+    </w:p>
+    <w:p>
+      <w:pPr>
+        <w:pStyle w:val="ListParagraph"/>
+        <w:numPr>
+          <w:ilvl w:val="0"/>
+          <w:numId w:val="3"/>
+        </w:numPr>
+        <w:spacing w:line="360" w:lineRule="auto"/>
+        <w:rPr>
+          <w:rFonts w:ascii="Times New Roman" w:hAnsi="Times New Roman" w:cs="Times New Roman"/>
+          <w:sz w:val="25"/>
+          <w:szCs w:val="25"/>
+        </w:rPr>
+      </w:pPr>
+      <w:r>
+        <w:rPr>
+          <w:rFonts w:ascii="Times New Roman" w:hAnsi="Times New Roman" w:cs="Times New Roman"/>
+          <w:sz w:val="25"/>
+          <w:szCs w:val="25"/>
+        </w:rPr>
+        <w:t>The user confirms that they wish to start a new game.</w:t>
+      </w:r>
+    </w:p>
+    <w:p>
+      <w:pPr>
+        <w:pStyle w:val="ListParagraph"/>
+        <w:numPr>
+          <w:ilvl w:val="0"/>
+          <w:numId w:val="3"/>
+        </w:numPr>
+        <w:spacing w:line="360" w:lineRule="auto"/>
+        <w:rPr>
+          <w:rFonts w:ascii="Times New Roman" w:hAnsi="Times New Roman" w:cs="Times New Roman"/>
+          <w:sz w:val="25"/>
+          <w:szCs w:val="25"/>
+        </w:rPr>
+      </w:pPr>
+      <w:r>
+        <w:rPr>
+          <w:rFonts w:ascii="Times New Roman" w:hAnsi="Times New Roman" w:cs="Times New Roman"/>
+          <w:sz w:val="25"/>
+          <w:szCs w:val="25"/>
+        </w:rPr>
+        <w:t xml:space="preserve">The system provides the user with the opportunity to </w:t>
+      </w:r>
+      <w:r>
+        <w:rPr>
+          <w:rFonts w:ascii="Times New Roman" w:hAnsi="Times New Roman" w:cs="Times New Roman"/>
+          <w:sz w:val="25"/>
+          <w:szCs w:val="25"/>
+        </w:rPr>
+        <w:t>choose whether they wish to start a 2-player game or a 4-player game</w:t>
+      </w:r>
+      <w:r>
+        <w:rPr>
+          <w:rFonts w:ascii="Times New Roman" w:hAnsi="Times New Roman" w:cs="Times New Roman"/>
+          <w:sz w:val="25"/>
+          <w:szCs w:val="25"/>
+        </w:rPr>
+        <w:t>, or to exit the use case.</w:t>
+      </w:r>
+    </w:p>
+    <w:p>
+      <w:pPr>
+        <w:pStyle w:val="ListParagraph"/>
+        <w:numPr>
+          <w:ilvl w:val="0"/>
+          <w:numId w:val="3"/>
+        </w:numPr>
+        <w:spacing w:line="360" w:lineRule="auto"/>
+        <w:rPr>
+          <w:rFonts w:ascii="Times New Roman" w:hAnsi="Times New Roman" w:cs="Times New Roman"/>
+          <w:sz w:val="25"/>
+          <w:szCs w:val="25"/>
+        </w:rPr>
+      </w:pPr>
+      <w:r>
+        <w:rPr>
+          <w:rFonts w:ascii="Times New Roman" w:hAnsi="Times New Roman" w:cs="Times New Roman"/>
+          <w:sz w:val="25"/>
+          <w:szCs w:val="25"/>
+        </w:rPr>
+        <w:t xml:space="preserve">The user chooses to play </w:t>
+      </w:r>
+      <w:r>
+        <w:rPr>
+          <w:rFonts w:ascii="Times New Roman" w:hAnsi="Times New Roman" w:cs="Times New Roman"/>
+          <w:sz w:val="25"/>
+          <w:szCs w:val="25"/>
+        </w:rPr>
+        <w:t>a 2-player game.</w:t>
+      </w:r>
+    </w:p>
+    <w:p>
+      <w:pPr>
+        <w:pStyle w:val="ListParagraph"/>
+        <w:numPr>
+          <w:ilvl w:val="0"/>
+          <w:numId w:val="3"/>
+        </w:numPr>
+        <w:spacing w:line="360" w:lineRule="auto"/>
+        <w:rPr>
+          <w:rFonts w:ascii="Times New Roman" w:hAnsi="Times New Roman" w:cs="Times New Roman"/>
+          <w:sz w:val="25"/>
+          <w:szCs w:val="25"/>
+        </w:rPr>
+      </w:pPr>
+      <w:r>
+        <w:rPr>
+          <w:rFonts w:ascii="Times New Roman" w:hAnsi="Times New Roman" w:cs="Times New Roman"/>
+          <w:sz w:val="25"/>
+          <w:szCs w:val="25"/>
+        </w:rPr>
+        <w:t>The system records the user’s choice to play a 2-player game.</w:t>
+      </w:r>
+    </w:p>
+    <w:p>
+      <w:pPr>
+        <w:pStyle w:val="ListParagraph"/>
+        <w:numPr>
+          <w:ilvl w:val="0"/>
+          <w:numId w:val="3"/>
+        </w:numPr>
+        <w:spacing w:line="360" w:lineRule="auto"/>
+        <w:rPr>
+          <w:rFonts w:ascii="Times New Roman" w:hAnsi="Times New Roman" w:cs="Times New Roman"/>
+          <w:sz w:val="25"/>
+          <w:szCs w:val="25"/>
+        </w:rPr>
+      </w:pPr>
+      <w:r>
+        <w:rPr>
+          <w:rFonts w:ascii="Times New Roman" w:hAnsi="Times New Roman" w:cs="Times New Roman"/>
+          <w:sz w:val="25"/>
+          <w:szCs w:val="25"/>
+        </w:rPr>
+        <w:t xml:space="preserve">The system provides the user with the opportunity to play against a computer </w:t>
+      </w:r>
+      <w:r>
+        <w:rPr>
+          <w:rFonts w:ascii="Times New Roman" w:hAnsi="Times New Roman" w:cs="Times New Roman"/>
+          <w:sz w:val="25"/>
+          <w:szCs w:val="25"/>
+        </w:rPr>
+        <w:t>opponent</w:t>
+      </w:r>
+      <w:r>
+        <w:rPr>
+          <w:rFonts w:ascii="Times New Roman" w:hAnsi="Times New Roman" w:cs="Times New Roman"/>
+          <w:sz w:val="25"/>
+          <w:szCs w:val="25"/>
+        </w:rPr>
+        <w:t xml:space="preserve"> or against another player</w:t>
+      </w:r>
+      <w:r>
+        <w:rPr>
+          <w:rFonts w:ascii="Times New Roman" w:hAnsi="Times New Roman" w:cs="Times New Roman"/>
+          <w:sz w:val="25"/>
+          <w:szCs w:val="25"/>
+        </w:rPr>
+        <w:t xml:space="preserve"> opponent</w:t>
+      </w:r>
+      <w:r>
+        <w:rPr>
+          <w:rFonts w:ascii="Times New Roman" w:hAnsi="Times New Roman" w:cs="Times New Roman"/>
+          <w:sz w:val="25"/>
+          <w:szCs w:val="25"/>
+        </w:rPr>
+        <w:t>.</w:t>
+      </w:r>
+    </w:p>
+    <w:p>
+      <w:pPr>
+        <w:pStyle w:val="ListParagraph"/>
+        <w:numPr>
+          <w:ilvl w:val="0"/>
+          <w:numId w:val="3"/>
+        </w:numPr>
+        <w:spacing w:line="360" w:lineRule="auto"/>
+        <w:rPr>
+          <w:rFonts w:ascii="Times New Roman" w:hAnsi="Times New Roman" w:cs="Times New Roman"/>
+          <w:sz w:val="25"/>
+          <w:szCs w:val="25"/>
+        </w:rPr>
+      </w:pPr>
+      <w:r>
+        <w:rPr>
+          <w:rFonts w:ascii="Times New Roman" w:hAnsi="Times New Roman" w:cs="Times New Roman"/>
+          <w:sz w:val="25"/>
+          <w:szCs w:val="25"/>
+        </w:rPr>
+        <w:t xml:space="preserve">The user chooses to play against a computer </w:t>
+      </w:r>
+      <w:r>
+        <w:rPr>
+          <w:rFonts w:ascii="Times New Roman" w:hAnsi="Times New Roman" w:cs="Times New Roman"/>
+          <w:sz w:val="25"/>
+          <w:szCs w:val="25"/>
+        </w:rPr>
+        <w:t>opponent</w:t>
+      </w:r>
+      <w:r>
+        <w:rPr>
+          <w:rFonts w:ascii="Times New Roman" w:hAnsi="Times New Roman" w:cs="Times New Roman"/>
+          <w:sz w:val="25"/>
+          <w:szCs w:val="25"/>
+        </w:rPr>
+        <w:t>.</w:t>
+      </w:r>
+    </w:p>
+    <w:p>
+      <w:pPr>
+        <w:pStyle w:val="ListParagraph"/>
+        <w:numPr>
+          <w:ilvl w:val="0"/>
+          <w:numId w:val="3"/>
+        </w:numPr>
+        <w:spacing w:line="360" w:lineRule="auto"/>
+        <w:rPr>
+          <w:rFonts w:ascii="Times New Roman" w:hAnsi="Times New Roman" w:cs="Times New Roman"/>
+          <w:sz w:val="25"/>
+          <w:szCs w:val="25"/>
+        </w:rPr>
+      </w:pPr>
+      <w:r>
+        <w:rPr>
+          <w:rFonts w:ascii="Times New Roman" w:hAnsi="Times New Roman" w:cs="Times New Roman"/>
+          <w:sz w:val="25"/>
+          <w:szCs w:val="25"/>
+        </w:rPr>
+        <w:t xml:space="preserve">The system records the user’s </w:t>
+      </w:r>
+      <w:r>
+        <w:rPr>
+          <w:rFonts w:ascii="Times New Roman" w:hAnsi="Times New Roman" w:cs="Times New Roman"/>
+          <w:sz w:val="25"/>
+          <w:szCs w:val="25"/>
+        </w:rPr>
+        <w:t>preference of opponent.</w:t>
+      </w:r>
+    </w:p>
+    <w:p>
+      <w:pPr>
+        <w:pStyle w:val="ListParagraph"/>
+        <w:numPr>
+          <w:ilvl w:val="0"/>
+          <w:numId w:val="3"/>
+        </w:numPr>
+        <w:spacing w:line="360" w:lineRule="auto"/>
+        <w:rPr>
+          <w:rFonts w:ascii="Times New Roman" w:hAnsi="Times New Roman" w:cs="Times New Roman"/>
+          <w:sz w:val="25"/>
+          <w:szCs w:val="25"/>
+        </w:rPr>
+      </w:pPr>
+      <w:r>
+        <w:rPr>
+          <w:rFonts w:ascii="Times New Roman" w:hAnsi="Times New Roman" w:cs="Times New Roman"/>
+          <w:sz w:val="25"/>
+          <w:szCs w:val="25"/>
+        </w:rPr>
+        <w:t xml:space="preserve">The system provides the user with the opportunity </w:t>
+      </w:r>
+      <w:r>
+        <w:rPr>
+          <w:rFonts w:ascii="Times New Roman" w:hAnsi="Times New Roman" w:cs="Times New Roman"/>
+          <w:sz w:val="25"/>
+          <w:szCs w:val="25"/>
+        </w:rPr>
+        <w:t>to play on either easy or hard mode.</w:t>
+      </w:r>
+    </w:p>
+    <w:p>
+      <w:pPr>
+        <w:pStyle w:val="ListParagraph"/>
+        <w:numPr>
+          <w:ilvl w:val="0"/>
+          <w:numId w:val="3"/>
+        </w:numPr>
+        <w:spacing w:line="360" w:lineRule="auto"/>
+        <w:rPr>
+          <w:rFonts w:ascii="Times New Roman" w:hAnsi="Times New Roman" w:cs="Times New Roman"/>
+          <w:sz w:val="25"/>
+          <w:szCs w:val="25"/>
+        </w:rPr>
+      </w:pPr>
+      <w:r>
+        <w:rPr>
+          <w:rFonts w:ascii="Times New Roman" w:hAnsi="Times New Roman" w:cs="Times New Roman"/>
+          <w:sz w:val="25"/>
+          <w:szCs w:val="25"/>
+        </w:rPr>
+        <w:t>The user chooses a difficulty to play on.</w:t>
+      </w:r>
+    </w:p>
+    <w:p>
+      <w:pPr>
+        <w:pStyle w:val="ListParagraph"/>
+        <w:numPr>
+          <w:ilvl w:val="0"/>
+          <w:numId w:val="3"/>
+        </w:numPr>
+        <w:spacing w:line="360" w:lineRule="auto"/>
+        <w:rPr>
+          <w:rFonts w:ascii="Times New Roman" w:hAnsi="Times New Roman" w:cs="Times New Roman"/>
+          <w:sz w:val="25"/>
+          <w:szCs w:val="25"/>
+        </w:rPr>
+      </w:pPr>
+      <w:r>
+        <w:rPr>
+          <w:rFonts w:ascii="Times New Roman" w:hAnsi="Times New Roman" w:cs="Times New Roman"/>
+          <w:sz w:val="25"/>
+          <w:szCs w:val="25"/>
+        </w:rPr>
+        <w:t>The system records the user’s difficulty preference.</w:t>
+      </w:r>
+    </w:p>
+    <w:p>
+      <w:pPr>
+        <w:pStyle w:val="ListParagraph"/>
+        <w:numPr>
+          <w:ilvl w:val="0"/>
+          <w:numId w:val="3"/>
+        </w:numPr>
+        <w:spacing w:line="360" w:lineRule="auto"/>
+        <w:rPr>
+          <w:rFonts w:ascii="Times New Roman" w:hAnsi="Times New Roman" w:cs="Times New Roman"/>
+          <w:sz w:val="25"/>
+          <w:szCs w:val="25"/>
+        </w:rPr>
+      </w:pPr>
+      <w:r>
+        <w:rPr>
+          <w:rFonts w:ascii="Times New Roman" w:hAnsi="Times New Roman" w:cs="Times New Roman"/>
+          <w:sz w:val="25"/>
+          <w:szCs w:val="25"/>
+        </w:rPr>
+        <w:t>The system displays 8 different images to the user. Each image is of the same board, but with colour differences to appeal to colour vision deficiencies.</w:t>
+      </w:r>
+    </w:p>
+    <w:p>
+      <w:pPr>
+        <w:pStyle w:val="ListParagraph"/>
+        <w:numPr>
+          <w:ilvl w:val="0"/>
+          <w:numId w:val="3"/>
+        </w:numPr>
+        <w:spacing w:line="360" w:lineRule="auto"/>
+        <w:rPr>
+          <w:rFonts w:ascii="Times New Roman" w:hAnsi="Times New Roman" w:cs="Times New Roman"/>
+          <w:sz w:val="25"/>
+          <w:szCs w:val="25"/>
+        </w:rPr>
+      </w:pPr>
+      <w:r>
+        <w:rPr>
+          <w:rFonts w:ascii="Times New Roman" w:hAnsi="Times New Roman" w:cs="Times New Roman"/>
+          <w:sz w:val="25"/>
+          <w:szCs w:val="25"/>
+        </w:rPr>
+        <w:t xml:space="preserve">The system provides the user the opportunity to select which </w:t>
+      </w:r>
+      <w:r>
+        <w:rPr>
+          <w:rFonts w:ascii="Times New Roman" w:hAnsi="Times New Roman" w:cs="Times New Roman"/>
+          <w:sz w:val="25"/>
+          <w:szCs w:val="25"/>
+        </w:rPr>
+        <w:t>board colour is the clearest.</w:t>
+      </w:r>
+    </w:p>
+    <w:p>
+      <w:pPr>
+        <w:pStyle w:val="ListParagraph"/>
+        <w:numPr>
+          <w:ilvl w:val="0"/>
+          <w:numId w:val="3"/>
+        </w:numPr>
+        <w:spacing w:line="360" w:lineRule="auto"/>
+        <w:rPr>
+          <w:rFonts w:ascii="Times New Roman" w:hAnsi="Times New Roman" w:cs="Times New Roman"/>
+          <w:sz w:val="25"/>
+          <w:szCs w:val="25"/>
+        </w:rPr>
+      </w:pPr>
+      <w:r>
+        <w:rPr>
+          <w:rFonts w:ascii="Times New Roman" w:hAnsi="Times New Roman" w:cs="Times New Roman"/>
+          <w:sz w:val="25"/>
+          <w:szCs w:val="25"/>
+        </w:rPr>
+        <w:t>The user selects the clearest board colour.</w:t>
+      </w:r>
+    </w:p>
+    <w:p>
+      <w:pPr>
+        <w:pStyle w:val="ListParagraph"/>
+        <w:numPr>
+          <w:ilvl w:val="0"/>
+          <w:numId w:val="3"/>
+        </w:numPr>
+        <w:spacing w:line="360" w:lineRule="auto"/>
+        <w:rPr>
+          <w:rFonts w:ascii="Times New Roman" w:hAnsi="Times New Roman" w:cs="Times New Roman"/>
+          <w:sz w:val="25"/>
+          <w:szCs w:val="25"/>
+        </w:rPr>
+      </w:pPr>
+      <w:r>
+        <w:rPr>
+          <w:rFonts w:ascii="Times New Roman" w:hAnsi="Times New Roman" w:cs="Times New Roman"/>
+          <w:sz w:val="25"/>
+          <w:szCs w:val="25"/>
+        </w:rPr>
+        <w:t>The system records the user’s board colour preference.</w:t>
+      </w:r>
+    </w:p>
+    <w:p>
+      <w:pPr>
+        <w:pStyle w:val="ListParagraph"/>
+        <w:numPr>
+          <w:ilvl w:val="0"/>
+          <w:numId w:val="3"/>
+        </w:numPr>
+        <w:spacing w:line="360" w:lineRule="auto"/>
+        <w:rPr>
+          <w:rFonts w:ascii="Times New Roman" w:hAnsi="Times New Roman" w:cs="Times New Roman"/>
+          <w:sz w:val="25"/>
+          <w:szCs w:val="25"/>
+        </w:rPr>
+      </w:pPr>
+      <w:r>
+        <w:rPr>
+          <w:rFonts w:ascii="Times New Roman" w:hAnsi="Times New Roman" w:cs="Times New Roman"/>
+          <w:sz w:val="25"/>
+          <w:szCs w:val="25"/>
+        </w:rPr>
+        <w:t xml:space="preserve">The </w:t>
+      </w:r>
+      <w:r>
+        <w:rPr>
+          <w:rFonts w:ascii="Times New Roman" w:hAnsi="Times New Roman" w:cs="Times New Roman"/>
+          <w:sz w:val="25"/>
+          <w:szCs w:val="25"/>
+        </w:rPr>
+        <w:t xml:space="preserve">system presents the user with the opportunity to </w:t>
+      </w:r>
+      <w:r>
+        <w:rPr>
+          <w:rFonts w:ascii="Times New Roman" w:hAnsi="Times New Roman" w:cs="Times New Roman"/>
+          <w:sz w:val="25"/>
+          <w:szCs w:val="25"/>
+        </w:rPr>
+        <w:t>read a brief tutorial.</w:t>
+      </w:r>
+    </w:p>
+    <w:p>
+      <w:pPr>
+        <w:pStyle w:val="ListParagraph"/>
+        <w:numPr>
+          <w:ilvl w:val="0"/>
+          <w:numId w:val="3"/>
+        </w:numPr>
+        <w:spacing w:line="360" w:lineRule="auto"/>
+        <w:rPr>
+          <w:rFonts w:ascii="Times New Roman" w:hAnsi="Times New Roman" w:cs="Times New Roman"/>
+          <w:sz w:val="25"/>
+          <w:szCs w:val="25"/>
+        </w:rPr>
+      </w:pPr>
+      <w:r>
+        <w:rPr>
+          <w:rFonts w:ascii="Times New Roman" w:hAnsi="Times New Roman" w:cs="Times New Roman"/>
+          <w:sz w:val="25"/>
+          <w:szCs w:val="25"/>
+        </w:rPr>
+        <w:t>The user opts to read the brief tutorial.</w:t>
+      </w:r>
+    </w:p>
+    <w:p>
+      <w:pPr>
+        <w:pStyle w:val="ListParagraph"/>
+        <w:numPr>
+          <w:ilvl w:val="0"/>
+          <w:numId w:val="3"/>
+        </w:numPr>
+        <w:spacing w:line="360" w:lineRule="auto"/>
+        <w:rPr>
+          <w:rFonts w:ascii="Times New Roman" w:hAnsi="Times New Roman" w:cs="Times New Roman"/>
+          <w:sz w:val="25"/>
+          <w:szCs w:val="25"/>
+        </w:rPr>
+      </w:pPr>
+      <w:r>
+        <w:rPr>
+          <w:rFonts w:ascii="Times New Roman" w:hAnsi="Times New Roman" w:cs="Times New Roman"/>
+          <w:sz w:val="25"/>
+          <w:szCs w:val="25"/>
+        </w:rPr>
+        <w:t xml:space="preserve">The system displays </w:t>
+      </w:r>
+      <w:r>
+        <w:rPr>
+          <w:rFonts w:ascii="Times New Roman" w:hAnsi="Times New Roman" w:cs="Times New Roman"/>
+          <w:sz w:val="25"/>
+          <w:szCs w:val="25"/>
+        </w:rPr>
+        <w:t xml:space="preserve">brief </w:t>
+      </w:r>
+      <w:r>
+        <w:rPr>
+          <w:rFonts w:ascii="Times New Roman" w:hAnsi="Times New Roman" w:cs="Times New Roman"/>
+          <w:sz w:val="25"/>
+          <w:szCs w:val="25"/>
+        </w:rPr>
+        <w:t>text</w:t>
+      </w:r>
+      <w:r>
+        <w:rPr>
+          <w:rFonts w:ascii="Times New Roman" w:hAnsi="Times New Roman" w:cs="Times New Roman"/>
+          <w:sz w:val="25"/>
+          <w:szCs w:val="25"/>
+        </w:rPr>
+        <w:t xml:space="preserve"> instructions of the rules of the game, along with images for </w:t>
+      </w:r>
+      <w:r>
+        <w:rPr>
+          <w:rFonts w:ascii="Times New Roman" w:hAnsi="Times New Roman" w:cs="Times New Roman"/>
+          <w:sz w:val="25"/>
+          <w:szCs w:val="25"/>
+        </w:rPr>
+        <w:t>these text instructions.</w:t>
+      </w:r>
+    </w:p>
+    <w:p>
+      <w:pPr>
+        <w:pStyle w:val="ListParagraph"/>
+        <w:numPr>
+          <w:ilvl w:val="0"/>
+          <w:numId w:val="3"/>
+        </w:numPr>
+        <w:spacing w:line="360" w:lineRule="auto"/>
+        <w:rPr>
+          <w:rFonts w:ascii="Times New Roman" w:hAnsi="Times New Roman" w:cs="Times New Roman"/>
+          <w:sz w:val="25"/>
+          <w:szCs w:val="25"/>
+        </w:rPr>
+      </w:pPr>
+      <w:r>
+        <w:rPr>
+          <w:rFonts w:ascii="Times New Roman" w:hAnsi="Times New Roman" w:cs="Times New Roman"/>
+          <w:sz w:val="25"/>
+          <w:szCs w:val="25"/>
+        </w:rPr>
+        <w:t>The system gives the user the opportunity to exit th</w:t>
+      </w:r>
+      <w:r>
+        <w:rPr>
+          <w:rFonts w:ascii="Times New Roman" w:hAnsi="Times New Roman" w:cs="Times New Roman"/>
+          <w:sz w:val="25"/>
+          <w:szCs w:val="25"/>
+        </w:rPr>
+        <w:t xml:space="preserve">ese instructions </w:t>
+      </w:r>
+      <w:r>
+        <w:rPr>
+          <w:rFonts w:ascii="Times New Roman" w:hAnsi="Times New Roman" w:cs="Times New Roman"/>
+          <w:sz w:val="25"/>
+          <w:szCs w:val="25"/>
+        </w:rPr>
+        <w:t>whenever they wish.</w:t>
+      </w:r>
+    </w:p>
+    <w:p>
+      <w:pPr>
+        <w:pStyle w:val="ListParagraph"/>
+        <w:numPr>
+          <w:ilvl w:val="0"/>
+          <w:numId w:val="3"/>
+        </w:numPr>
+        <w:spacing w:line="360" w:lineRule="auto"/>
+        <w:rPr>
+          <w:rFonts w:ascii="Times New Roman" w:hAnsi="Times New Roman" w:cs="Times New Roman"/>
+          <w:sz w:val="25"/>
+          <w:szCs w:val="25"/>
+        </w:rPr>
+      </w:pPr>
+      <w:r>
+        <w:rPr>
+          <w:rFonts w:ascii="Times New Roman" w:hAnsi="Times New Roman" w:cs="Times New Roman"/>
+          <w:sz w:val="25"/>
+          <w:szCs w:val="25"/>
+        </w:rPr>
+        <w:t xml:space="preserve">The user chooses to exit the </w:t>
+      </w:r>
+      <w:r>
+        <w:rPr>
+          <w:rFonts w:ascii="Times New Roman" w:hAnsi="Times New Roman" w:cs="Times New Roman"/>
+          <w:sz w:val="25"/>
+          <w:szCs w:val="25"/>
+        </w:rPr>
+        <w:t>instructions once they understand the rules of the game.</w:t>
+      </w:r>
+    </w:p>
+    <w:p>
+      <w:pPr>
+        <w:pStyle w:val="ListParagraph"/>
+        <w:numPr>
+          <w:ilvl w:val="0"/>
+          <w:numId w:val="3"/>
+        </w:numPr>
+        <w:spacing w:line="360" w:lineRule="auto"/>
+        <w:rPr>
+          <w:rFonts w:ascii="Times New Roman" w:hAnsi="Times New Roman" w:cs="Times New Roman"/>
+          <w:sz w:val="25"/>
+          <w:szCs w:val="25"/>
+        </w:rPr>
+      </w:pPr>
+      <w:r>
+        <w:rPr>
+          <w:rFonts w:ascii="Times New Roman" w:hAnsi="Times New Roman" w:cs="Times New Roman"/>
+          <w:sz w:val="25"/>
+          <w:szCs w:val="25"/>
+        </w:rPr>
+        <w:lastRenderedPageBreak/>
+        <w:t>The system randomly chooses whether the user or their computer opponent will go first.</w:t>
+      </w:r>
+    </w:p>
+    <w:p>
+      <w:pPr>
+        <w:pStyle w:val="ListParagraph"/>
+        <w:numPr>
+          <w:ilvl w:val="0"/>
+          <w:numId w:val="3"/>
+        </w:numPr>
+        <w:spacing w:line="360" w:lineRule="auto"/>
+        <w:rPr>
+          <w:rFonts w:ascii="Times New Roman" w:hAnsi="Times New Roman" w:cs="Times New Roman"/>
+          <w:sz w:val="25"/>
+          <w:szCs w:val="25"/>
+        </w:rPr>
+      </w:pPr>
+      <w:r>
+        <w:rPr>
+          <w:rFonts w:ascii="Times New Roman" w:hAnsi="Times New Roman" w:cs="Times New Roman"/>
+          <w:sz w:val="25"/>
+          <w:szCs w:val="25"/>
+        </w:rPr>
+        <w:t>The system displays the board layout</w:t>
+      </w:r>
+      <w:r>
+        <w:rPr>
+          <w:rFonts w:ascii="Times New Roman" w:hAnsi="Times New Roman" w:cs="Times New Roman"/>
+          <w:sz w:val="25"/>
+          <w:szCs w:val="25"/>
+        </w:rPr>
+        <w:t xml:space="preserve"> for the user</w:t>
+      </w:r>
+      <w:r>
+        <w:rPr>
+          <w:rFonts w:ascii="Times New Roman" w:hAnsi="Times New Roman" w:cs="Times New Roman"/>
+          <w:sz w:val="25"/>
+          <w:szCs w:val="25"/>
+        </w:rPr>
+        <w:t xml:space="preserve"> using the user’s colour preference</w:t>
+      </w:r>
+      <w:r>
+        <w:rPr>
+          <w:rFonts w:ascii="Times New Roman" w:hAnsi="Times New Roman" w:cs="Times New Roman"/>
+          <w:sz w:val="25"/>
+          <w:szCs w:val="25"/>
+        </w:rPr>
+        <w:t>. This includes the lil</w:t>
+      </w:r>
+      <w:r>
+        <w:rPr>
+          <w:rFonts w:ascii="Times New Roman" w:hAnsi="Times New Roman" w:cs="Times New Roman"/>
+          <w:sz w:val="25"/>
+          <w:szCs w:val="25"/>
+        </w:rPr>
+        <w:t>y</w:t>
+      </w:r>
+      <w:r>
+        <w:rPr>
+          <w:rFonts w:ascii="Times New Roman" w:hAnsi="Times New Roman" w:cs="Times New Roman"/>
+          <w:sz w:val="25"/>
+          <w:szCs w:val="25"/>
+        </w:rPr>
+        <w:t xml:space="preserve">pads, </w:t>
+      </w:r>
+      <w:r>
+        <w:rPr>
+          <w:rFonts w:ascii="Times New Roman" w:hAnsi="Times New Roman" w:cs="Times New Roman"/>
+          <w:sz w:val="25"/>
+          <w:szCs w:val="25"/>
+        </w:rPr>
+        <w:t xml:space="preserve">the bridges between lilypads, the frogs in their starting positions, </w:t>
+      </w:r>
+      <w:r>
+        <w:rPr>
+          <w:rFonts w:ascii="Times New Roman" w:hAnsi="Times New Roman" w:cs="Times New Roman"/>
+          <w:sz w:val="25"/>
+          <w:szCs w:val="25"/>
+        </w:rPr>
+        <w:t>the 4 special cards,</w:t>
+      </w:r>
+      <w:r>
+        <w:rPr>
+          <w:rFonts w:ascii="Times New Roman" w:hAnsi="Times New Roman" w:cs="Times New Roman"/>
+          <w:sz w:val="25"/>
+          <w:szCs w:val="25"/>
+        </w:rPr>
+        <w:t xml:space="preserve"> </w:t>
+      </w:r>
+      <w:r>
+        <w:rPr>
+          <w:rFonts w:ascii="Times New Roman" w:hAnsi="Times New Roman" w:cs="Times New Roman"/>
+          <w:sz w:val="25"/>
+          <w:szCs w:val="25"/>
+        </w:rPr>
+        <w:t xml:space="preserve">and </w:t>
+      </w:r>
+      <w:r>
+        <w:rPr>
+          <w:rFonts w:ascii="Times New Roman" w:hAnsi="Times New Roman" w:cs="Times New Roman"/>
+          <w:sz w:val="25"/>
+          <w:szCs w:val="25"/>
+        </w:rPr>
+        <w:t>the</w:t>
+      </w:r>
+      <w:r>
+        <w:rPr>
+          <w:rFonts w:ascii="Times New Roman" w:hAnsi="Times New Roman" w:cs="Times New Roman"/>
+          <w:sz w:val="25"/>
+          <w:szCs w:val="25"/>
+        </w:rPr>
+        <w:t xml:space="preserve"> </w:t>
+      </w:r>
+      <w:r>
+        <w:rPr>
+          <w:rFonts w:ascii="Times New Roman" w:hAnsi="Times New Roman" w:cs="Times New Roman"/>
+          <w:sz w:val="25"/>
+          <w:szCs w:val="25"/>
+        </w:rPr>
+        <w:t>text displaying the current turn (either the user or the computer opponent)</w:t>
+      </w:r>
+      <w:r>
+        <w:rPr>
+          <w:rFonts w:ascii="Times New Roman" w:hAnsi="Times New Roman" w:cs="Times New Roman"/>
+          <w:sz w:val="25"/>
+          <w:szCs w:val="25"/>
+        </w:rPr>
+        <w:t>.</w:t>
+      </w:r>
+    </w:p>
+    <w:p>
+      <w:pPr>
+        <w:pStyle w:val="ListParagraph"/>
+        <w:numPr>
+          <w:ilvl w:val="0"/>
+          <w:numId w:val="3"/>
+        </w:numPr>
+        <w:spacing w:line="360" w:lineRule="auto"/>
+        <w:rPr>
+          <w:rFonts w:ascii="Times New Roman" w:hAnsi="Times New Roman" w:cs="Times New Roman"/>
+          <w:sz w:val="25"/>
+          <w:szCs w:val="25"/>
+        </w:rPr>
+      </w:pPr>
+      <w:r>
+        <w:rPr>
+          <w:rFonts w:ascii="Times New Roman" w:hAnsi="Times New Roman" w:cs="Times New Roman"/>
+          <w:sz w:val="25"/>
+          <w:szCs w:val="25"/>
+        </w:rPr>
+        <w:t xml:space="preserve">The </w:t>
+      </w:r>
+      <w:r>
+        <w:rPr>
+          <w:rFonts w:ascii="Times New Roman" w:hAnsi="Times New Roman" w:cs="Times New Roman"/>
+          <w:sz w:val="25"/>
+          <w:szCs w:val="25"/>
+        </w:rPr>
+        <w:t>system enters the “take a turn” use case.</w:t>
       </w:r>
     </w:p>
     <w:sectPr>

</xml_diff>